<commit_message>
add 20 location for user
</commit_message>
<xml_diff>
--- a/documents/دليل استخدام المواقع.docx
+++ b/documents/دليل استخدام المواقع.docx
@@ -82,7 +82,6 @@
     <w:p>
       <w:pPr>
         <w:rPr>
-          <w:rFonts w:hint="cs"/>
           <w:rtl/>
           <w:lang w:bidi="ar-EG"/>
         </w:rPr>
@@ -94,6 +93,14 @@
           <w:lang w:bidi="ar-EG"/>
         </w:rPr>
         <w:t>اضافة موقع جديد</w:t>
+      </w:r>
+      <w:r>
+        <w:rPr>
+          <w:rFonts w:hint="cs"/>
+          <w:rtl/>
+          <w:lang w:bidi="ar-EG"/>
+        </w:rPr>
+        <w:t xml:space="preserve"> يحق لكل مستخدم اضافة 20 موقع فقط</w:t>
       </w:r>
     </w:p>
     <w:tbl>
@@ -128,30 +135,14 @@
               <w:rPr>
                 <w:lang w:bidi="ar-SY"/>
               </w:rPr>
-              <w:t>/host/</w:t>
-            </w:r>
-            <w:proofErr w:type="spellStart"/>
-            <w:r>
-              <w:rPr>
-                <w:lang w:bidi="ar-SY"/>
-              </w:rPr>
-              <w:t>api</w:t>
-            </w:r>
-            <w:proofErr w:type="spellEnd"/>
-            <w:r>
-              <w:rPr>
-                <w:lang w:bidi="ar-SY"/>
-              </w:rPr>
-              <w:t>/</w:t>
-            </w:r>
-            <w:proofErr w:type="spellStart"/>
+              <w:t>/host/api/</w:t>
+            </w:r>
             <w:r>
               <w:rPr>
                 <w:lang w:bidi="ar-SY"/>
               </w:rPr>
               <w:t>addlocation</w:t>
             </w:r>
-            <w:proofErr w:type="spellEnd"/>
           </w:p>
         </w:tc>
         <w:tc>
@@ -244,18 +235,8 @@
                 <w:rtl/>
                 <w:lang w:bidi="ar-EG"/>
               </w:rPr>
-              <w:t>الطول (6 بعد الفاصلة</w:t>
-            </w:r>
-            <w:proofErr w:type="spellStart"/>
-            <w:r>
-              <w:rPr>
-                <w:rFonts w:hint="cs"/>
-                <w:rtl/>
-                <w:lang w:bidi="ar-EG"/>
-              </w:rPr>
-              <w:t>)</w:t>
-            </w:r>
-            <w:proofErr w:type="spellEnd"/>
+              <w:t>الطول (6 بعد الفاصلة)</w:t>
+            </w:r>
           </w:p>
         </w:tc>
         <w:tc>
@@ -323,18 +304,8 @@
                 <w:rtl/>
                 <w:lang w:bidi="ar-SY"/>
               </w:rPr>
-              <w:t>العرض(6 بعد الفاصلة</w:t>
-            </w:r>
-            <w:proofErr w:type="spellStart"/>
-            <w:r>
-              <w:rPr>
-                <w:rFonts w:hint="cs"/>
-                <w:rtl/>
-                <w:lang w:bidi="ar-SY"/>
-              </w:rPr>
-              <w:t>)</w:t>
-            </w:r>
-            <w:proofErr w:type="spellEnd"/>
+              <w:t>العرض(6 بعد الفاصلة)</w:t>
+            </w:r>
           </w:p>
         </w:tc>
         <w:tc>
@@ -414,6 +385,67 @@
                 <w:lang w:bidi="ar-SY"/>
               </w:rPr>
               <w:t>address</w:t>
+            </w:r>
+          </w:p>
+        </w:tc>
+        <w:tc>
+          <w:tcPr>
+            <w:tcW w:w="2125" w:type="dxa"/>
+          </w:tcPr>
+          <w:p>
+            <w:pPr>
+              <w:rPr>
+                <w:lang w:bidi="ar-SY"/>
+              </w:rPr>
+            </w:pPr>
+          </w:p>
+        </w:tc>
+      </w:tr>
+      <w:tr>
+        <w:trPr>
+          <w:trHeight w:val="638"/>
+        </w:trPr>
+        <w:tc>
+          <w:tcPr>
+            <w:tcW w:w="2872" w:type="dxa"/>
+          </w:tcPr>
+          <w:p>
+            <w:pPr>
+              <w:bidi w:val="0"/>
+              <w:jc w:val="center"/>
+              <w:rPr>
+                <w:rFonts w:hint="cs"/>
+                <w:rtl/>
+                <w:lang w:bidi="ar-EG"/>
+              </w:rPr>
+            </w:pPr>
+            <w:r>
+              <w:rPr>
+                <w:rFonts w:hint="cs"/>
+                <w:rtl/>
+                <w:lang w:bidi="ar-EG"/>
+              </w:rPr>
+              <w:t>الرقم الخاص بالمستخدم</w:t>
+            </w:r>
+          </w:p>
+        </w:tc>
+        <w:tc>
+          <w:tcPr>
+            <w:tcW w:w="2805" w:type="dxa"/>
+          </w:tcPr>
+          <w:p>
+            <w:pPr>
+              <w:bidi w:val="0"/>
+              <w:jc w:val="center"/>
+              <w:rPr>
+                <w:lang w:bidi="ar-SY"/>
+              </w:rPr>
+            </w:pPr>
+            <w:r>
+              <w:rPr>
+                <w:lang w:bidi="ar-SY"/>
+              </w:rPr>
+              <w:t>id</w:t>
             </w:r>
           </w:p>
         </w:tc>
@@ -694,30 +726,14 @@
               <w:rPr>
                 <w:lang w:bidi="ar-SY"/>
               </w:rPr>
-              <w:t>/host/</w:t>
-            </w:r>
-            <w:proofErr w:type="spellStart"/>
-            <w:r>
-              <w:rPr>
-                <w:lang w:bidi="ar-SY"/>
-              </w:rPr>
-              <w:t>api</w:t>
-            </w:r>
-            <w:proofErr w:type="spellEnd"/>
-            <w:r>
-              <w:rPr>
-                <w:lang w:bidi="ar-SY"/>
-              </w:rPr>
-              <w:t>/</w:t>
-            </w:r>
-            <w:proofErr w:type="spellStart"/>
+              <w:t>/host/api/</w:t>
+            </w:r>
             <w:r>
               <w:rPr>
                 <w:lang w:bidi="ar-SY"/>
               </w:rPr>
               <w:t>getlocations</w:t>
             </w:r>
-            <w:proofErr w:type="spellEnd"/>
           </w:p>
         </w:tc>
         <w:tc>
@@ -869,7 +885,6 @@
               <w:bidi w:val="0"/>
               <w:jc w:val="center"/>
               <w:rPr>
-                <w:rFonts w:hint="cs"/>
                 <w:rtl/>
                 <w:lang w:bidi="ar-EG"/>
               </w:rPr>
@@ -930,17 +945,17 @@
               <w:bidi w:val="0"/>
               <w:jc w:val="center"/>
               <w:rPr>
+                <w:rtl/>
+                <w:lang w:bidi="ar-SY"/>
+              </w:rPr>
+            </w:pPr>
+            <w:r>
+              <w:rPr>
                 <w:rFonts w:hint="cs"/>
                 <w:rtl/>
                 <w:lang w:bidi="ar-SY"/>
               </w:rPr>
-            </w:pPr>
-            <w:r>
-              <w:rPr>
-                <w:rFonts w:hint="cs"/>
-                <w:rtl/>
-                <w:lang w:bidi="ar-SY"/>
-              </w:rPr>
+              <w:lastRenderedPageBreak/>
               <w:t>احداثيات العرض للشخص</w:t>
             </w:r>
           </w:p>
@@ -997,7 +1012,6 @@
               <w:rPr>
                 <w:noProof/>
               </w:rPr>
-              <w:lastRenderedPageBreak/>
               <w:drawing>
                 <wp:inline distT="0" distB="0" distL="0" distR="0">
                   <wp:extent cx="2993390" cy="396875"/>
@@ -1164,7 +1178,6 @@
       <w:pPr>
         <w:pStyle w:val="a3"/>
         <w:rPr>
-          <w:rFonts w:hint="cs"/>
           <w:rtl/>
           <w:lang w:bidi="ar-SY"/>
         </w:rPr>
@@ -1182,36 +1195,8 @@
           <w:rtl/>
           <w:lang w:bidi="ar-SY"/>
         </w:rPr>
-        <w:t>تعديل وضع موقع محدد</w:t>
+        <w:t>تعديل وضع موقع محدد( قبول او رفض)</w:t>
       </w:r>
-      <w:proofErr w:type="spellStart"/>
-      <w:r>
-        <w:rPr>
-          <w:rFonts w:hint="cs"/>
-          <w:rtl/>
-          <w:lang w:bidi="ar-SY"/>
-        </w:rPr>
-        <w:t>(</w:t>
-      </w:r>
-      <w:proofErr w:type="spellEnd"/>
-      <w:r>
-        <w:rPr>
-          <w:rFonts w:hint="cs"/>
-          <w:rtl/>
-          <w:lang w:bidi="ar-SY"/>
-        </w:rPr>
-        <w:t xml:space="preserve"> قبول او رفض</w:t>
-      </w:r>
-      <w:proofErr w:type="spellStart"/>
-      <w:r>
-        <w:rPr>
-          <w:rFonts w:hint="cs"/>
-          <w:rtl/>
-          <w:lang w:bidi="ar-SY"/>
-        </w:rPr>
-        <w:t>)</w:t>
-      </w:r>
-      <w:proofErr w:type="spellEnd"/>
     </w:p>
     <w:tbl>
       <w:tblPr>
@@ -1245,30 +1230,14 @@
               <w:rPr>
                 <w:lang w:bidi="ar-SY"/>
               </w:rPr>
-              <w:t>/host/</w:t>
-            </w:r>
-            <w:proofErr w:type="spellStart"/>
-            <w:r>
-              <w:rPr>
-                <w:lang w:bidi="ar-SY"/>
-              </w:rPr>
-              <w:t>api</w:t>
-            </w:r>
-            <w:proofErr w:type="spellEnd"/>
-            <w:r>
-              <w:rPr>
-                <w:lang w:bidi="ar-SY"/>
-              </w:rPr>
-              <w:t>/</w:t>
-            </w:r>
-            <w:proofErr w:type="spellStart"/>
+              <w:t>/host/api/</w:t>
+            </w:r>
             <w:r>
               <w:rPr>
                 <w:lang w:bidi="ar-SY"/>
               </w:rPr>
               <w:t>changestate</w:t>
             </w:r>
-            <w:proofErr w:type="spellEnd"/>
           </w:p>
         </w:tc>
         <w:tc>
@@ -1420,7 +1389,6 @@
               <w:bidi w:val="0"/>
               <w:jc w:val="center"/>
               <w:rPr>
-                <w:rFonts w:hint="cs"/>
                 <w:rtl/>
                 <w:lang w:bidi="ar-EG"/>
               </w:rPr>
@@ -1677,37 +1645,8 @@
           <w:rtl/>
           <w:lang w:bidi="ar-SY"/>
         </w:rPr>
-        <w:lastRenderedPageBreak/>
-        <w:t xml:space="preserve">جلب </w:t>
+        <w:t>جلب الوكيشن المتقاربة للادمن</w:t>
       </w:r>
-      <w:proofErr w:type="spellStart"/>
-      <w:r>
-        <w:rPr>
-          <w:rFonts w:hint="cs"/>
-          <w:rtl/>
-          <w:lang w:bidi="ar-SY"/>
-        </w:rPr>
-        <w:t>الوكيشن</w:t>
-      </w:r>
-      <w:proofErr w:type="spellEnd"/>
-      <w:r>
-        <w:rPr>
-          <w:rFonts w:hint="cs"/>
-          <w:rtl/>
-          <w:lang w:bidi="ar-SY"/>
-        </w:rPr>
-        <w:t xml:space="preserve"> المتقاربة </w:t>
-      </w:r>
-      <w:proofErr w:type="spellStart"/>
-      <w:r>
-        <w:rPr>
-          <w:rFonts w:hint="cs"/>
-          <w:rtl/>
-          <w:lang w:bidi="ar-SY"/>
-        </w:rPr>
-        <w:t>للادمن</w:t>
-      </w:r>
-      <w:proofErr w:type="spellEnd"/>
     </w:p>
     <w:tbl>
       <w:tblPr>
@@ -1741,30 +1680,14 @@
               <w:rPr>
                 <w:lang w:bidi="ar-SY"/>
               </w:rPr>
-              <w:t>/host/</w:t>
-            </w:r>
-            <w:proofErr w:type="spellStart"/>
-            <w:r>
-              <w:rPr>
-                <w:lang w:bidi="ar-SY"/>
-              </w:rPr>
-              <w:t>api</w:t>
-            </w:r>
-            <w:proofErr w:type="spellEnd"/>
-            <w:r>
-              <w:rPr>
-                <w:lang w:bidi="ar-SY"/>
-              </w:rPr>
-              <w:t>/</w:t>
-            </w:r>
-            <w:proofErr w:type="spellStart"/>
+              <w:t>/host/api/</w:t>
+            </w:r>
             <w:r>
               <w:rPr>
                 <w:lang w:bidi="ar-SY"/>
               </w:rPr>
               <w:t>nearbylocation</w:t>
             </w:r>
-            <w:proofErr w:type="spellEnd"/>
           </w:p>
         </w:tc>
         <w:tc>
@@ -1916,29 +1839,18 @@
               <w:bidi w:val="0"/>
               <w:jc w:val="center"/>
               <w:rPr>
+                <w:rtl/>
+                <w:lang w:bidi="ar-EG"/>
+              </w:rPr>
+            </w:pPr>
+            <w:r>
+              <w:rPr>
                 <w:rFonts w:hint="cs"/>
                 <w:rtl/>
                 <w:lang w:bidi="ar-EG"/>
               </w:rPr>
-            </w:pPr>
-            <w:r>
-              <w:rPr>
-                <w:rFonts w:hint="cs"/>
-                <w:rtl/>
-                <w:lang w:bidi="ar-EG"/>
-              </w:rPr>
-              <w:t xml:space="preserve">طول المكان الذي اختاره </w:t>
-            </w:r>
-            <w:proofErr w:type="spellStart"/>
-            <w:r>
-              <w:rPr>
-                <w:rFonts w:hint="cs"/>
-                <w:rtl/>
-                <w:lang w:bidi="ar-EG"/>
-              </w:rPr>
-              <w:t>الادمن</w:t>
-            </w:r>
-            <w:proofErr w:type="spellEnd"/>
+              <w:t>طول المكان الذي اختاره الادمن</w:t>
+            </w:r>
           </w:p>
         </w:tc>
         <w:tc>
@@ -1987,29 +1899,18 @@
               <w:bidi w:val="0"/>
               <w:jc w:val="center"/>
               <w:rPr>
+                <w:rtl/>
+                <w:lang w:bidi="ar-EG"/>
+              </w:rPr>
+            </w:pPr>
+            <w:r>
+              <w:rPr>
                 <w:rFonts w:hint="cs"/>
                 <w:rtl/>
                 <w:lang w:bidi="ar-EG"/>
               </w:rPr>
-            </w:pPr>
-            <w:r>
-              <w:rPr>
-                <w:rFonts w:hint="cs"/>
-                <w:rtl/>
-                <w:lang w:bidi="ar-EG"/>
-              </w:rPr>
-              <w:t xml:space="preserve">عرض المكان الذي اختاره </w:t>
-            </w:r>
-            <w:proofErr w:type="spellStart"/>
-            <w:r>
-              <w:rPr>
-                <w:rFonts w:hint="cs"/>
-                <w:rtl/>
-                <w:lang w:bidi="ar-EG"/>
-              </w:rPr>
-              <w:t>الادمن</w:t>
-            </w:r>
-            <w:proofErr w:type="spellEnd"/>
+              <w:t>عرض المكان الذي اختاره الادمن</w:t>
+            </w:r>
           </w:p>
         </w:tc>
         <w:tc>

</xml_diff>